<commit_message>
Updated q2 result with smoothing
</commit_message>
<xml_diff>
--- a/machine_learning/cse537-project4.docx
+++ b/machine_learning/cse537-project4.docx
@@ -2510,7 +2510,7 @@
           <w:szCs w:val="22"/>
           <w:u w:val="single"/>
         </w:rPr>
-        <w:t>0.902736</w:t>
+        <w:t>0.930091</w:t>
       </w:r>
       <w:r>
         <w:rPr>
@@ -2562,8 +2562,10 @@
           <w:sz w:val="22"/>
           <w:szCs w:val="22"/>
         </w:rPr>
-        <w:t>Accuracy: 0.902736</w:t>
-      </w:r>
+        <w:t>Accuracy: 0.930091</w:t>
+      </w:r>
+      <w:bookmarkStart w:id="0" w:name="_GoBack"/>
+      <w:bookmarkEnd w:id="0"/>
     </w:p>
     <w:p>
       <w:pPr>
@@ -2895,8 +2897,6 @@
         <w:pStyle w:val="ListParagraph"/>
         <w:jc w:val="both"/>
       </w:pPr>
-      <w:bookmarkStart w:id="0" w:name="_GoBack"/>
-      <w:bookmarkEnd w:id="0"/>
     </w:p>
     <w:p>
       <w:pPr>
@@ -5283,6 +5283,7 @@
       <w:spacing w:after="0" w:line="240" w:lineRule="auto"/>
     </w:pPr>
     <w:tblPr>
+      <w:tblInd w:w="0" w:type="dxa"/>
       <w:tblBorders>
         <w:top w:val="single" w:sz="4" w:space="0" w:color="auto"/>
         <w:left w:val="single" w:sz="4" w:space="0" w:color="auto"/>
@@ -5291,6 +5292,12 @@
         <w:insideH w:val="single" w:sz="4" w:space="0" w:color="auto"/>
         <w:insideV w:val="single" w:sz="4" w:space="0" w:color="auto"/>
       </w:tblBorders>
+      <w:tblCellMar>
+        <w:top w:w="0" w:type="dxa"/>
+        <w:left w:w="108" w:type="dxa"/>
+        <w:bottom w:w="0" w:type="dxa"/>
+        <w:right w:w="108" w:type="dxa"/>
+      </w:tblCellMar>
     </w:tblPr>
   </w:style>
   <w:style w:type="paragraph" w:styleId="Header">
@@ -5584,7 +5591,7 @@
 </file>
 
 <file path=customXml/itemProps1.xml><?xml version="1.0" encoding="utf-8"?>
-<ds:datastoreItem xmlns:ds="http://schemas.openxmlformats.org/officeDocument/2006/customXml" ds:itemID="{6E77FD51-99F7-45BB-9F2F-1E7478900994}">
+<ds:datastoreItem xmlns:ds="http://schemas.openxmlformats.org/officeDocument/2006/customXml" ds:itemID="{BBD85631-558D-4D8E-8A2E-FED4DF371B99}">
   <ds:schemaRefs>
     <ds:schemaRef ds:uri="http://schemas.openxmlformats.org/officeDocument/2006/bibliography"/>
   </ds:schemaRefs>

</xml_diff>